<commit_message>
Outsourced amount Calculation into Rental Class + changed method call
</commit_message>
<xml_diff>
--- a/doc/Fowler1_agile.docx
+++ b/doc/Fowler1_agile.docx
@@ -1,6 +1,6 @@
 
 <file path=word/document.xml><?xml version="1.0" encoding="utf-8"?>
-<w:document xmlns:wpc="http://schemas.microsoft.com/office/word/2010/wordprocessingCanvas" xmlns:mc="http://schemas.openxmlformats.org/markup-compatibility/2006" xmlns:o="urn:schemas-microsoft-com:office:office" xmlns:r="http://schemas.openxmlformats.org/officeDocument/2006/relationships" xmlns:m="http://schemas.openxmlformats.org/officeDocument/2006/math" xmlns:v="urn:schemas-microsoft-com:vml" xmlns:wp14="http://schemas.microsoft.com/office/word/2010/wordprocessingDrawing" xmlns:wp="http://schemas.openxmlformats.org/drawingml/2006/wordprocessingDrawing" xmlns:w10="urn:schemas-microsoft-com:office:word" xmlns:w="http://schemas.openxmlformats.org/wordprocessingml/2006/main" xmlns:w14="http://schemas.microsoft.com/office/word/2010/wordml" xmlns:w15="http://schemas.microsoft.com/office/word/2012/wordml" xmlns:wpg="http://schemas.microsoft.com/office/word/2010/wordprocessingGroup" xmlns:wpi="http://schemas.microsoft.com/office/word/2010/wordprocessingInk" xmlns:wne="http://schemas.microsoft.com/office/word/2006/wordml" xmlns:wps="http://schemas.microsoft.com/office/word/2010/wordprocessingShape" mc:Ignorable="w14 w15 wp14">
+<w:document xmlns:wpc="http://schemas.microsoft.com/office/word/2010/wordprocessingCanvas" xmlns:cx="http://schemas.microsoft.com/office/drawing/2014/chartex" xmlns:cx1="http://schemas.microsoft.com/office/drawing/2015/9/8/chartex" xmlns:cx2="http://schemas.microsoft.com/office/drawing/2015/10/21/chartex" xmlns:cx3="http://schemas.microsoft.com/office/drawing/2016/5/9/chartex" xmlns:cx4="http://schemas.microsoft.com/office/drawing/2016/5/10/chartex" xmlns:cx5="http://schemas.microsoft.com/office/drawing/2016/5/11/chartex" xmlns:cx6="http://schemas.microsoft.com/office/drawing/2016/5/12/chartex" xmlns:cx7="http://schemas.microsoft.com/office/drawing/2016/5/13/chartex" xmlns:cx8="http://schemas.microsoft.com/office/drawing/2016/5/14/chartex" xmlns:mc="http://schemas.openxmlformats.org/markup-compatibility/2006" xmlns:aink="http://schemas.microsoft.com/office/drawing/2016/ink" xmlns:am3d="http://schemas.microsoft.com/office/drawing/2017/model3d" xmlns:o="urn:schemas-microsoft-com:office:office" xmlns:r="http://schemas.openxmlformats.org/officeDocument/2006/relationships" xmlns:m="http://schemas.openxmlformats.org/officeDocument/2006/math" xmlns:v="urn:schemas-microsoft-com:vml" xmlns:wp14="http://schemas.microsoft.com/office/word/2010/wordprocessingDrawing" xmlns:wp="http://schemas.openxmlformats.org/drawingml/2006/wordprocessingDrawing" xmlns:w10="urn:schemas-microsoft-com:office:word" xmlns:w="http://schemas.openxmlformats.org/wordprocessingml/2006/main" xmlns:w14="http://schemas.microsoft.com/office/word/2010/wordml" xmlns:w15="http://schemas.microsoft.com/office/word/2012/wordml" xmlns:w16cex="http://schemas.microsoft.com/office/word/2018/wordml/cex" xmlns:w16cid="http://schemas.microsoft.com/office/word/2016/wordml/cid" xmlns:w16="http://schemas.microsoft.com/office/word/2018/wordml" xmlns:w16se="http://schemas.microsoft.com/office/word/2015/wordml/symex" xmlns:wpg="http://schemas.microsoft.com/office/word/2010/wordprocessingGroup" xmlns:wpi="http://schemas.microsoft.com/office/word/2010/wordprocessingInk" xmlns:wne="http://schemas.microsoft.com/office/word/2006/wordml" xmlns:wps="http://schemas.microsoft.com/office/word/2010/wordprocessingShape" mc:Ignorable="w14 w15 w16se w16cid w16 w16cex wp14">
   <w:body>
     <w:p>
       <w:pPr>
@@ -8,13 +8,26 @@
         <w:jc w:val="center"/>
       </w:pPr>
       <w:r>
-        <w:t xml:space="preserve">Agile Softwareentwicklung mit SCRUM Refactoring </w:t>
+        <w:t xml:space="preserve">Agile Softwareentwicklung mit SCRUM </w:t>
+      </w:r>
+      <w:proofErr w:type="spellStart"/>
+      <w:r>
+        <w:t>Refactoring</w:t>
+      </w:r>
+      <w:proofErr w:type="spellEnd"/>
+      <w:r>
+        <w:t xml:space="preserve"> </w:t>
       </w:r>
       <w:r>
         <w:t xml:space="preserve">1 </w:t>
       </w:r>
-      <w:r>
-        <w:t>with M. Fowler</w:t>
+      <w:proofErr w:type="spellStart"/>
+      <w:r>
+        <w:t>with</w:t>
+      </w:r>
+      <w:proofErr w:type="spellEnd"/>
+      <w:r>
+        <w:t xml:space="preserve"> M. Fowler</w:t>
       </w:r>
     </w:p>
     <w:p>
@@ -177,6 +190,7 @@
                 <w:color w:val="FFFFFF" w:themeColor="background1"/>
               </w:rPr>
             </w:pPr>
+            <w:proofErr w:type="spellStart"/>
             <w:r>
               <w:rPr>
                 <w:rFonts w:ascii="Arial" w:hAnsi="Arial" w:cs="Arial"/>
@@ -189,7 +203,15 @@
                 <w:rFonts w:ascii="Arial" w:hAnsi="Arial" w:cs="Arial"/>
                 <w:color w:val="FFFFFF" w:themeColor="background1"/>
               </w:rPr>
-              <w:t>snr.</w:t>
+              <w:t>snr</w:t>
+            </w:r>
+            <w:proofErr w:type="spellEnd"/>
+            <w:r>
+              <w:rPr>
+                <w:rFonts w:ascii="Arial" w:hAnsi="Arial" w:cs="Arial"/>
+                <w:color w:val="FFFFFF" w:themeColor="background1"/>
+              </w:rPr>
+              <w:t>.</w:t>
             </w:r>
           </w:p>
         </w:tc>
@@ -344,8 +366,16 @@
               <w:rPr>
                 <w:rFonts w:ascii="Arial" w:hAnsi="Arial" w:cs="Arial"/>
               </w:rPr>
-              <w:t>Dr. Marc Schanne</w:t>
-            </w:r>
+              <w:t xml:space="preserve">Dr. Marc </w:t>
+            </w:r>
+            <w:proofErr w:type="spellStart"/>
+            <w:r>
+              <w:rPr>
+                <w:rFonts w:ascii="Arial" w:hAnsi="Arial" w:cs="Arial"/>
+              </w:rPr>
+              <w:t>Schanne</w:t>
+            </w:r>
+            <w:proofErr w:type="spellEnd"/>
           </w:p>
         </w:tc>
         <w:tc>
@@ -552,8 +582,16 @@
               <w:rPr>
                 <w:rFonts w:ascii="Arial" w:hAnsi="Arial" w:cs="Arial"/>
               </w:rPr>
-              <w:t>Dr. Marc Schanne</w:t>
-            </w:r>
+              <w:t xml:space="preserve">Dr. Marc </w:t>
+            </w:r>
+            <w:proofErr w:type="spellStart"/>
+            <w:r>
+              <w:rPr>
+                <w:rFonts w:ascii="Arial" w:hAnsi="Arial" w:cs="Arial"/>
+              </w:rPr>
+              <w:t>Schanne</w:t>
+            </w:r>
+            <w:proofErr w:type="spellEnd"/>
           </w:p>
         </w:tc>
         <w:tc>
@@ -1549,7 +1587,23 @@
     </w:p>
     <w:p>
       <w:r>
-        <w:t>In diesem Dokument werden Anforderungen für eine agile Umsetzung des Refactoring-Projekts in Epics und User-Stories mit SCRUM vorgegeben.</w:t>
+        <w:t xml:space="preserve">In diesem Dokument werden Anforderungen für eine agile Umsetzung des </w:t>
+      </w:r>
+      <w:proofErr w:type="spellStart"/>
+      <w:r>
+        <w:t>Refactoring</w:t>
+      </w:r>
+      <w:proofErr w:type="spellEnd"/>
+      <w:r>
+        <w:t xml:space="preserve">-Projekts in </w:t>
+      </w:r>
+      <w:proofErr w:type="spellStart"/>
+      <w:r>
+        <w:t>Epics</w:t>
+      </w:r>
+      <w:proofErr w:type="spellEnd"/>
+      <w:r>
+        <w:t xml:space="preserve"> und User-Stories mit SCRUM vorgegeben.</w:t>
       </w:r>
     </w:p>
     <w:p>
@@ -1600,7 +1654,15 @@
         </w:numPr>
       </w:pPr>
       <w:r>
-        <w:t>User-Stories sollten in Sprints verteilt werden (Sprint Planning)</w:t>
+        <w:t xml:space="preserve">User-Stories sollten in Sprints verteilt werden (Sprint </w:t>
+      </w:r>
+      <w:proofErr w:type="spellStart"/>
+      <w:r>
+        <w:t>Planning</w:t>
+      </w:r>
+      <w:proofErr w:type="spellEnd"/>
+      <w:r>
+        <w:t>)</w:t>
       </w:r>
     </w:p>
     <w:p>
@@ -1624,7 +1686,15 @@
         </w:numPr>
       </w:pPr>
       <w:r>
-        <w:t>Tasks sollten nachweislich umgesetzt werden (siehe pushes)</w:t>
+        <w:t xml:space="preserve">Tasks sollten nachweislich umgesetzt werden (siehe </w:t>
+      </w:r>
+      <w:proofErr w:type="spellStart"/>
+      <w:r>
+        <w:t>pushes</w:t>
+      </w:r>
+      <w:proofErr w:type="spellEnd"/>
+      <w:r>
+        <w:t>)</w:t>
       </w:r>
     </w:p>
     <w:p>
@@ -1660,7 +1730,15 @@
         </w:numPr>
       </w:pPr>
       <w:r>
-        <w:t>Durchführung eines Sprint plannings vor Beginn eines jeden Sprints</w:t>
+        <w:t xml:space="preserve">Durchführung eines Sprint </w:t>
+      </w:r>
+      <w:proofErr w:type="spellStart"/>
+      <w:r>
+        <w:t>plannings</w:t>
+      </w:r>
+      <w:proofErr w:type="spellEnd"/>
+      <w:r>
+        <w:t xml:space="preserve"> vor Beginn eines jeden Sprints</w:t>
       </w:r>
     </w:p>
     <w:p>
@@ -1683,13 +1761,34 @@
           <w:numId w:val="1"/>
         </w:numPr>
       </w:pPr>
-      <w:r>
-        <w:t>Github o.ä. um Code-Iterationen (pushes) zu erkennen (sollten zu User-Stories, bzw. den daraus abgeleiteten Tasks passen)</w:t>
-      </w:r>
-    </w:p>
-    <w:p>
-      <w:r>
-        <w:t>Die hierfür erforderliche Arbeit eines Product-Owners wurde schon teilweise abgenommen, dies beinhaltet:</w:t>
+      <w:proofErr w:type="spellStart"/>
+      <w:r>
+        <w:t>Github</w:t>
+      </w:r>
+      <w:proofErr w:type="spellEnd"/>
+      <w:r>
+        <w:t xml:space="preserve"> o.ä. um Code-Iterationen (</w:t>
+      </w:r>
+      <w:proofErr w:type="spellStart"/>
+      <w:r>
+        <w:t>pushes</w:t>
+      </w:r>
+      <w:proofErr w:type="spellEnd"/>
+      <w:r>
+        <w:t>) zu erkennen (sollten zu User-Stories, bzw. den daraus abgeleiteten Tasks passen)</w:t>
+      </w:r>
+    </w:p>
+    <w:p>
+      <w:r>
+        <w:t>Die hierfür erforderliche Arbeit eines Product-</w:t>
+      </w:r>
+      <w:proofErr w:type="spellStart"/>
+      <w:r>
+        <w:t>Owners</w:t>
+      </w:r>
+      <w:proofErr w:type="spellEnd"/>
+      <w:r>
+        <w:t xml:space="preserve"> wurde schon teilweise abgenommen, dies beinhaltet:</w:t>
       </w:r>
     </w:p>
     <w:p>
@@ -1713,7 +1812,15 @@
         </w:numPr>
       </w:pPr>
       <w:r>
-        <w:t>Priorisieren der User-Stories nach diversen Faktoren (Bearbeitungs-, bzw. Relevanz-Priorisierung wird durch die Nummerierung, bzw. Reihenfolge der Refactoring-User-Stories vorgegeben)</w:t>
+        <w:t xml:space="preserve">Priorisieren der User-Stories nach diversen Faktoren (Bearbeitungs-, bzw. Relevanz-Priorisierung wird durch die Nummerierung, bzw. Reihenfolge der </w:t>
+      </w:r>
+      <w:proofErr w:type="spellStart"/>
+      <w:r>
+        <w:t>Refactoring</w:t>
+      </w:r>
+      <w:proofErr w:type="spellEnd"/>
+      <w:r>
+        <w:t>-User-Stories vorgegeben)</w:t>
       </w:r>
     </w:p>
     <w:p>
@@ -1727,7 +1834,15 @@
         <w:t xml:space="preserve"> </w:t>
       </w:r>
       <w:r>
-        <w:t>noch zu erledigen (Definition of Ready):</w:t>
+        <w:t xml:space="preserve">noch zu erledigen (Definition </w:t>
+      </w:r>
+      <w:proofErr w:type="spellStart"/>
+      <w:r>
+        <w:t>of</w:t>
+      </w:r>
+      <w:proofErr w:type="spellEnd"/>
+      <w:r>
+        <w:t xml:space="preserve"> Ready):</w:t>
       </w:r>
     </w:p>
     <w:p>
@@ -1762,8 +1877,30 @@
           <w:numId w:val="1"/>
         </w:numPr>
       </w:pPr>
-      <w:r>
-        <w:t>DoD geklärt?</w:t>
+      <w:proofErr w:type="spellStart"/>
+      <w:r>
+        <w:t>DoD</w:t>
+      </w:r>
+      <w:proofErr w:type="spellEnd"/>
+      <w:r>
+        <w:t xml:space="preserve"> geklärt?</w:t>
+      </w:r>
+      <w:r>
+        <w:t xml:space="preserve"> </w:t>
+      </w:r>
+      <w:r>
+        <w:sym w:font="Wingdings" w:char="F0E0"/>
+      </w:r>
+      <w:r>
+        <w:t xml:space="preserve"> </w:t>
+      </w:r>
+      <w:proofErr w:type="spellStart"/>
+      <w:r>
+        <w:t>DoD</w:t>
+      </w:r>
+      <w:proofErr w:type="spellEnd"/>
+      <w:r>
+        <w:t xml:space="preserve"> mindestens zwei Teammitglieder haben den Code begutachtet und er ist kompilierbar  </w:t>
       </w:r>
     </w:p>
     <w:p/>
@@ -1782,7 +1919,15 @@
     </w:p>
     <w:p>
       <w:r>
-        <w:t>Als [Nutzer / Rolle] möchte ich [was?], dass / weil / um [warum? / Nutzen / Wert].</w:t>
+        <w:t xml:space="preserve">Als [Nutzer / Rolle] möchte ich [was?], dass </w:t>
+      </w:r>
+      <w:proofErr w:type="gramStart"/>
+      <w:r>
+        <w:t>/</w:t>
+      </w:r>
+      <w:proofErr w:type="gramEnd"/>
+      <w:r>
+        <w:t xml:space="preserve"> weil / um [warum? / Nutzen / Wert].</w:t>
       </w:r>
     </w:p>
     <w:p/>
@@ -1842,7 +1987,15 @@
         </w:numPr>
       </w:pPr>
       <w:r>
-        <w:t xml:space="preserve">Definition of Ready: </w:t>
+        <w:t xml:space="preserve">Definition </w:t>
+      </w:r>
+      <w:proofErr w:type="spellStart"/>
+      <w:r>
+        <w:t>of</w:t>
+      </w:r>
+      <w:proofErr w:type="spellEnd"/>
+      <w:r>
+        <w:t xml:space="preserve"> Ready: </w:t>
       </w:r>
     </w:p>
     <w:p>
@@ -1854,7 +2007,23 @@
         </w:numPr>
       </w:pPr>
       <w:r>
-        <w:t>Definition of Done geklärt (Projektübergreifend)</w:t>
+        <w:t xml:space="preserve">Definition </w:t>
+      </w:r>
+      <w:proofErr w:type="spellStart"/>
+      <w:r>
+        <w:t>of</w:t>
+      </w:r>
+      <w:proofErr w:type="spellEnd"/>
+      <w:r>
+        <w:t xml:space="preserve"> </w:t>
+      </w:r>
+      <w:proofErr w:type="spellStart"/>
+      <w:r>
+        <w:t>Done</w:t>
+      </w:r>
+      <w:proofErr w:type="spellEnd"/>
+      <w:r>
+        <w:t xml:space="preserve"> geklärt (Projektübergreifend)</w:t>
       </w:r>
     </w:p>
     <w:p>
@@ -1911,30 +2080,36 @@
         <w:t xml:space="preserve"> </w:t>
       </w:r>
       <w:r>
-        <w:t>2: Refactoring</w:t>
-      </w:r>
-      <w:r>
-        <w:t>s entsprechend der Vorgaben von Martin Fowler</w:t>
+        <w:t xml:space="preserve">2: </w:t>
+      </w:r>
+      <w:proofErr w:type="spellStart"/>
+      <w:r>
+        <w:t>Refactoring</w:t>
+      </w:r>
+      <w:r>
+        <w:t>s</w:t>
+      </w:r>
+      <w:proofErr w:type="spellEnd"/>
+      <w:r>
+        <w:t xml:space="preserve"> entsprechend der Vorgaben von Martin Fowler</w:t>
       </w:r>
       <w:bookmarkEnd w:id="8"/>
     </w:p>
     <w:p>
-      <w:bookmarkStart w:id="9" w:name="_GoBack"/>
+      <w:r>
+        <w:t>Die in den Folien von Martin-Fowler beschriebenen Arbeitsschritte werden im Folgenden in Form von User-Stories abgebildet (siehe Anforderung 1).</w:t>
+      </w:r>
+    </w:p>
+    <w:p/>
+    <w:p>
+      <w:pPr>
+        <w:pStyle w:val="berschrift3"/>
+      </w:pPr>
+      <w:bookmarkStart w:id="9" w:name="_Toc64108256"/>
+      <w:r>
+        <w:t>User-Story 2:</w:t>
+      </w:r>
       <w:bookmarkEnd w:id="9"/>
-      <w:r>
-        <w:t>Die in den Folien von Martin-Fowler beschriebenen Arbeitsschritte werden im Folgenden in Form von User-Stories abgebildet (siehe Anforderung 1).</w:t>
-      </w:r>
-    </w:p>
-    <w:p/>
-    <w:p>
-      <w:pPr>
-        <w:pStyle w:val="berschrift3"/>
-      </w:pPr>
-      <w:bookmarkStart w:id="10" w:name="_Toc64108256"/>
-      <w:r>
-        <w:t>User-Story 2:</w:t>
-      </w:r>
-      <w:bookmarkEnd w:id="10"/>
     </w:p>
     <w:p>
       <w:r>
@@ -1960,8 +2135,13 @@
           <w:numId w:val="1"/>
         </w:numPr>
       </w:pPr>
-      <w:r>
-        <w:t>Amount-Calculation in eigene Methode auslagern (entsprechende Benennung)</w:t>
+      <w:proofErr w:type="spellStart"/>
+      <w:r>
+        <w:t>Amount-Calculation</w:t>
+      </w:r>
+      <w:proofErr w:type="spellEnd"/>
+      <w:r>
+        <w:t xml:space="preserve"> in eigene Methode auslagern (entsprechende Benennung)</w:t>
       </w:r>
     </w:p>
     <w:p>
@@ -1993,11 +2173,11 @@
       <w:pPr>
         <w:pStyle w:val="berschrift3"/>
       </w:pPr>
-      <w:bookmarkStart w:id="11" w:name="_Toc64108257"/>
+      <w:bookmarkStart w:id="10" w:name="_Toc64108257"/>
       <w:r>
         <w:t>User-Story 3:</w:t>
       </w:r>
-      <w:bookmarkEnd w:id="11"/>
+      <w:bookmarkEnd w:id="10"/>
     </w:p>
     <w:p>
       <w:r>
@@ -2053,10 +2233,58 @@
       <w:pPr>
         <w:pStyle w:val="berschrift3"/>
       </w:pPr>
-      <w:bookmarkStart w:id="12" w:name="_Toc64108258"/>
+      <w:bookmarkStart w:id="11" w:name="_Toc64108258"/>
       <w:r>
         <w:t>User-Story 4:</w:t>
       </w:r>
+      <w:bookmarkEnd w:id="11"/>
+    </w:p>
+    <w:p>
+      <w:r>
+        <w:t>Als „</w:t>
+      </w:r>
+      <w:r>
+        <w:t>Software Quality Engineer</w:t>
+      </w:r>
+      <w:r>
+        <w:t>“ möchte ich, dass temporäre Variable</w:t>
+      </w:r>
+      <w:r>
+        <w:t>n</w:t>
+      </w:r>
+      <w:r>
+        <w:t xml:space="preserve"> vermieden und die Methode zur Preisberechnung soweit möglich als </w:t>
+      </w:r>
+      <w:r>
+        <w:t xml:space="preserve">Query </w:t>
+      </w:r>
+      <w:r>
+        <w:t>aufgerufen wird, sodass die Code-Menge reduziert wird.</w:t>
+      </w:r>
+    </w:p>
+    <w:p>
+      <w:r>
+        <w:t>Tasks:</w:t>
+      </w:r>
+    </w:p>
+    <w:p>
+      <w:pPr>
+        <w:pStyle w:val="Listenabsatz"/>
+        <w:numPr>
+          <w:ilvl w:val="0"/>
+          <w:numId w:val="1"/>
+        </w:numPr>
+      </w:pPr>
+    </w:p>
+    <w:p/>
+    <w:p>
+      <w:pPr>
+        <w:pStyle w:val="berschrift3"/>
+      </w:pPr>
+      <w:bookmarkStart w:id="12" w:name="_Toc64108259"/>
+      <w:r>
+        <w:t>User-Story 5:</w:t>
+      </w:r>
       <w:bookmarkEnd w:id="12"/>
     </w:p>
     <w:p>
@@ -2067,29 +2295,36 @@
         <w:t>Software Quality Engineer</w:t>
       </w:r>
       <w:r>
-        <w:t>“ möchte ich, dass temporäre Variable</w:t>
-      </w:r>
-      <w:r>
-        <w:t>n</w:t>
-      </w:r>
-      <w:r>
-        <w:t xml:space="preserve"> vermieden und die Methode zur Preisberechnung soweit möglich als </w:t>
-      </w:r>
-      <w:r>
-        <w:t xml:space="preserve">Query </w:t>
-      </w:r>
-      <w:r>
-        <w:t>aufgerufen wird, sodass die Code-Menge reduziert wird.</w:t>
-      </w:r>
+        <w:t xml:space="preserve">“ möchte ich, dass die Berechnung der </w:t>
+      </w:r>
+      <w:proofErr w:type="spellStart"/>
+      <w:r>
+        <w:t>frequentRenterPoints</w:t>
+      </w:r>
+      <w:proofErr w:type="spellEnd"/>
+      <w:r>
+        <w:t xml:space="preserve"> in die relevante Klasse ausgelagert (Kombination aus Extract und Move Method), </w:t>
+      </w:r>
+      <w:proofErr w:type="gramStart"/>
+      <w:r>
+        <w:t>um</w:t>
+      </w:r>
+      <w:r>
+        <w:t xml:space="preserve"> </w:t>
+      </w:r>
+      <w:r>
+        <w:t>???</w:t>
+      </w:r>
+      <w:proofErr w:type="gramEnd"/>
     </w:p>
     <w:p/>
     <w:p>
       <w:pPr>
         <w:pStyle w:val="berschrift3"/>
       </w:pPr>
-      <w:bookmarkStart w:id="13" w:name="_Toc64108259"/>
-      <w:r>
-        <w:t>User-Story 5:</w:t>
+      <w:bookmarkStart w:id="13" w:name="_Toc64108260"/>
+      <w:r>
+        <w:t>User-Story 6:</w:t>
       </w:r>
       <w:bookmarkEnd w:id="13"/>
     </w:p>
@@ -2101,7 +2336,35 @@
         <w:t>Software Quality Engineer</w:t>
       </w:r>
       <w:r>
-        <w:t>“ möchte ich, dass die Berechnung der frequentRenterPoints in die relevante Klasse ausgelagert (Kombination aus Extract und Move Method), um</w:t>
+        <w:t xml:space="preserve">“ möchte ich, dass die </w:t>
+      </w:r>
+      <w:proofErr w:type="spellStart"/>
+      <w:r>
+        <w:t>temp</w:t>
+      </w:r>
+      <w:proofErr w:type="spellEnd"/>
+      <w:r>
+        <w:t>-Variablen „</w:t>
+      </w:r>
+      <w:proofErr w:type="spellStart"/>
+      <w:r>
+        <w:t>totalAmount</w:t>
+      </w:r>
+      <w:proofErr w:type="spellEnd"/>
+      <w:r>
+        <w:t>“ und „</w:t>
+      </w:r>
+      <w:proofErr w:type="spellStart"/>
+      <w:r>
+        <w:t>frequentRenterPoints</w:t>
+      </w:r>
+      <w:proofErr w:type="spellEnd"/>
+      <w:r>
+        <w:t xml:space="preserve">“ aus dem Code entfernt werden, </w:t>
+      </w:r>
+      <w:proofErr w:type="gramStart"/>
+      <w:r>
+        <w:t>um</w:t>
       </w:r>
       <w:r>
         <w:t xml:space="preserve"> </w:t>
@@ -2109,34 +2372,7 @@
       <w:r>
         <w:t>???</w:t>
       </w:r>
-    </w:p>
-    <w:p/>
-    <w:p>
-      <w:pPr>
-        <w:pStyle w:val="berschrift3"/>
-      </w:pPr>
-      <w:bookmarkStart w:id="14" w:name="_Toc64108260"/>
-      <w:r>
-        <w:t>User-Story 6:</w:t>
-      </w:r>
-      <w:bookmarkEnd w:id="14"/>
-    </w:p>
-    <w:p>
-      <w:r>
-        <w:t>Als „</w:t>
-      </w:r>
-      <w:r>
-        <w:t>Software Quality Engineer</w:t>
-      </w:r>
-      <w:r>
-        <w:t>“ möchte ich, dass die temp-Variablen „totalAmount“ und „frequentRenterPoints“ aus dem Code entfernt werden, um</w:t>
-      </w:r>
-      <w:r>
-        <w:t xml:space="preserve"> </w:t>
-      </w:r>
-      <w:r>
-        <w:t>???</w:t>
-      </w:r>
+      <w:proofErr w:type="gramEnd"/>
     </w:p>
     <w:p>
       <w:pPr>
@@ -2192,7 +2428,7 @@
 </file>
 
 <file path=word/endnotes.xml><?xml version="1.0" encoding="utf-8"?>
-<w:endnotes xmlns:wpc="http://schemas.microsoft.com/office/word/2010/wordprocessingCanvas" xmlns:mc="http://schemas.openxmlformats.org/markup-compatibility/2006" xmlns:o="urn:schemas-microsoft-com:office:office" xmlns:r="http://schemas.openxmlformats.org/officeDocument/2006/relationships" xmlns:m="http://schemas.openxmlformats.org/officeDocument/2006/math" xmlns:v="urn:schemas-microsoft-com:vml" xmlns:wp14="http://schemas.microsoft.com/office/word/2010/wordprocessingDrawing" xmlns:wp="http://schemas.openxmlformats.org/drawingml/2006/wordprocessingDrawing" xmlns:w10="urn:schemas-microsoft-com:office:word" xmlns:w="http://schemas.openxmlformats.org/wordprocessingml/2006/main" xmlns:w14="http://schemas.microsoft.com/office/word/2010/wordml" xmlns:w15="http://schemas.microsoft.com/office/word/2012/wordml" xmlns:wpg="http://schemas.microsoft.com/office/word/2010/wordprocessingGroup" xmlns:wpi="http://schemas.microsoft.com/office/word/2010/wordprocessingInk" xmlns:wne="http://schemas.microsoft.com/office/word/2006/wordml" xmlns:wps="http://schemas.microsoft.com/office/word/2010/wordprocessingShape" mc:Ignorable="w14 w15 wp14">
+<w:endnotes xmlns:wpc="http://schemas.microsoft.com/office/word/2010/wordprocessingCanvas" xmlns:cx="http://schemas.microsoft.com/office/drawing/2014/chartex" xmlns:cx1="http://schemas.microsoft.com/office/drawing/2015/9/8/chartex" xmlns:cx2="http://schemas.microsoft.com/office/drawing/2015/10/21/chartex" xmlns:cx3="http://schemas.microsoft.com/office/drawing/2016/5/9/chartex" xmlns:cx4="http://schemas.microsoft.com/office/drawing/2016/5/10/chartex" xmlns:cx5="http://schemas.microsoft.com/office/drawing/2016/5/11/chartex" xmlns:cx6="http://schemas.microsoft.com/office/drawing/2016/5/12/chartex" xmlns:cx7="http://schemas.microsoft.com/office/drawing/2016/5/13/chartex" xmlns:cx8="http://schemas.microsoft.com/office/drawing/2016/5/14/chartex" xmlns:mc="http://schemas.openxmlformats.org/markup-compatibility/2006" xmlns:aink="http://schemas.microsoft.com/office/drawing/2016/ink" xmlns:am3d="http://schemas.microsoft.com/office/drawing/2017/model3d" xmlns:o="urn:schemas-microsoft-com:office:office" xmlns:r="http://schemas.openxmlformats.org/officeDocument/2006/relationships" xmlns:m="http://schemas.openxmlformats.org/officeDocument/2006/math" xmlns:v="urn:schemas-microsoft-com:vml" xmlns:wp14="http://schemas.microsoft.com/office/word/2010/wordprocessingDrawing" xmlns:wp="http://schemas.openxmlformats.org/drawingml/2006/wordprocessingDrawing" xmlns:w10="urn:schemas-microsoft-com:office:word" xmlns:w="http://schemas.openxmlformats.org/wordprocessingml/2006/main" xmlns:w14="http://schemas.microsoft.com/office/word/2010/wordml" xmlns:w15="http://schemas.microsoft.com/office/word/2012/wordml" xmlns:w16cex="http://schemas.microsoft.com/office/word/2018/wordml/cex" xmlns:w16cid="http://schemas.microsoft.com/office/word/2016/wordml/cid" xmlns:w16="http://schemas.microsoft.com/office/word/2018/wordml" xmlns:w16se="http://schemas.microsoft.com/office/word/2015/wordml/symex" xmlns:wpg="http://schemas.microsoft.com/office/word/2010/wordprocessingGroup" xmlns:wpi="http://schemas.microsoft.com/office/word/2010/wordprocessingInk" xmlns:wne="http://schemas.microsoft.com/office/word/2006/wordml" xmlns:wps="http://schemas.microsoft.com/office/word/2010/wordprocessingShape" mc:Ignorable="w14 w15 w16se w16cid w16 w16cex wp14">
   <w:endnote w:type="separator" w:id="-1">
     <w:p>
       <w:pPr>
@@ -2217,7 +2453,7 @@
 </file>
 
 <file path=word/footnotes.xml><?xml version="1.0" encoding="utf-8"?>
-<w:footnotes xmlns:wpc="http://schemas.microsoft.com/office/word/2010/wordprocessingCanvas" xmlns:mc="http://schemas.openxmlformats.org/markup-compatibility/2006" xmlns:o="urn:schemas-microsoft-com:office:office" xmlns:r="http://schemas.openxmlformats.org/officeDocument/2006/relationships" xmlns:m="http://schemas.openxmlformats.org/officeDocument/2006/math" xmlns:v="urn:schemas-microsoft-com:vml" xmlns:wp14="http://schemas.microsoft.com/office/word/2010/wordprocessingDrawing" xmlns:wp="http://schemas.openxmlformats.org/drawingml/2006/wordprocessingDrawing" xmlns:w10="urn:schemas-microsoft-com:office:word" xmlns:w="http://schemas.openxmlformats.org/wordprocessingml/2006/main" xmlns:w14="http://schemas.microsoft.com/office/word/2010/wordml" xmlns:w15="http://schemas.microsoft.com/office/word/2012/wordml" xmlns:wpg="http://schemas.microsoft.com/office/word/2010/wordprocessingGroup" xmlns:wpi="http://schemas.microsoft.com/office/word/2010/wordprocessingInk" xmlns:wne="http://schemas.microsoft.com/office/word/2006/wordml" xmlns:wps="http://schemas.microsoft.com/office/word/2010/wordprocessingShape" mc:Ignorable="w14 w15 wp14">
+<w:footnotes xmlns:wpc="http://schemas.microsoft.com/office/word/2010/wordprocessingCanvas" xmlns:cx="http://schemas.microsoft.com/office/drawing/2014/chartex" xmlns:cx1="http://schemas.microsoft.com/office/drawing/2015/9/8/chartex" xmlns:cx2="http://schemas.microsoft.com/office/drawing/2015/10/21/chartex" xmlns:cx3="http://schemas.microsoft.com/office/drawing/2016/5/9/chartex" xmlns:cx4="http://schemas.microsoft.com/office/drawing/2016/5/10/chartex" xmlns:cx5="http://schemas.microsoft.com/office/drawing/2016/5/11/chartex" xmlns:cx6="http://schemas.microsoft.com/office/drawing/2016/5/12/chartex" xmlns:cx7="http://schemas.microsoft.com/office/drawing/2016/5/13/chartex" xmlns:cx8="http://schemas.microsoft.com/office/drawing/2016/5/14/chartex" xmlns:mc="http://schemas.openxmlformats.org/markup-compatibility/2006" xmlns:aink="http://schemas.microsoft.com/office/drawing/2016/ink" xmlns:am3d="http://schemas.microsoft.com/office/drawing/2017/model3d" xmlns:o="urn:schemas-microsoft-com:office:office" xmlns:r="http://schemas.openxmlformats.org/officeDocument/2006/relationships" xmlns:m="http://schemas.openxmlformats.org/officeDocument/2006/math" xmlns:v="urn:schemas-microsoft-com:vml" xmlns:wp14="http://schemas.microsoft.com/office/word/2010/wordprocessingDrawing" xmlns:wp="http://schemas.openxmlformats.org/drawingml/2006/wordprocessingDrawing" xmlns:w10="urn:schemas-microsoft-com:office:word" xmlns:w="http://schemas.openxmlformats.org/wordprocessingml/2006/main" xmlns:w14="http://schemas.microsoft.com/office/word/2010/wordml" xmlns:w15="http://schemas.microsoft.com/office/word/2012/wordml" xmlns:w16cex="http://schemas.microsoft.com/office/word/2018/wordml/cex" xmlns:w16cid="http://schemas.microsoft.com/office/word/2016/wordml/cid" xmlns:w16="http://schemas.microsoft.com/office/word/2018/wordml" xmlns:w16se="http://schemas.microsoft.com/office/word/2015/wordml/symex" xmlns:wpg="http://schemas.microsoft.com/office/word/2010/wordprocessingGroup" xmlns:wpi="http://schemas.microsoft.com/office/word/2010/wordprocessingInk" xmlns:wne="http://schemas.microsoft.com/office/word/2006/wordml" xmlns:wps="http://schemas.microsoft.com/office/word/2010/wordprocessingShape" mc:Ignorable="w14 w15 w16se w16cid w16 w16cex wp14">
   <w:footnote w:type="separator" w:id="-1">
     <w:p>
       <w:pPr>
@@ -2242,7 +2478,7 @@
 </file>
 
 <file path=word/numbering.xml><?xml version="1.0" encoding="utf-8"?>
-<w:numbering xmlns:wpc="http://schemas.microsoft.com/office/word/2010/wordprocessingCanvas" xmlns:mc="http://schemas.openxmlformats.org/markup-compatibility/2006" xmlns:o="urn:schemas-microsoft-com:office:office" xmlns:r="http://schemas.openxmlformats.org/officeDocument/2006/relationships" xmlns:m="http://schemas.openxmlformats.org/officeDocument/2006/math" xmlns:v="urn:schemas-microsoft-com:vml" xmlns:wp14="http://schemas.microsoft.com/office/word/2010/wordprocessingDrawing" xmlns:wp="http://schemas.openxmlformats.org/drawingml/2006/wordprocessingDrawing" xmlns:w10="urn:schemas-microsoft-com:office:word" xmlns:w="http://schemas.openxmlformats.org/wordprocessingml/2006/main" xmlns:w14="http://schemas.microsoft.com/office/word/2010/wordml" xmlns:w15="http://schemas.microsoft.com/office/word/2012/wordml" xmlns:wpg="http://schemas.microsoft.com/office/word/2010/wordprocessingGroup" xmlns:wpi="http://schemas.microsoft.com/office/word/2010/wordprocessingInk" xmlns:wne="http://schemas.microsoft.com/office/word/2006/wordml" xmlns:wps="http://schemas.microsoft.com/office/word/2010/wordprocessingShape" mc:Ignorable="w14 w15 wp14">
+<w:numbering xmlns:wpc="http://schemas.microsoft.com/office/word/2010/wordprocessingCanvas" xmlns:cx="http://schemas.microsoft.com/office/drawing/2014/chartex" xmlns:cx1="http://schemas.microsoft.com/office/drawing/2015/9/8/chartex" xmlns:cx2="http://schemas.microsoft.com/office/drawing/2015/10/21/chartex" xmlns:cx3="http://schemas.microsoft.com/office/drawing/2016/5/9/chartex" xmlns:cx4="http://schemas.microsoft.com/office/drawing/2016/5/10/chartex" xmlns:cx5="http://schemas.microsoft.com/office/drawing/2016/5/11/chartex" xmlns:cx6="http://schemas.microsoft.com/office/drawing/2016/5/12/chartex" xmlns:cx7="http://schemas.microsoft.com/office/drawing/2016/5/13/chartex" xmlns:cx8="http://schemas.microsoft.com/office/drawing/2016/5/14/chartex" xmlns:mc="http://schemas.openxmlformats.org/markup-compatibility/2006" xmlns:aink="http://schemas.microsoft.com/office/drawing/2016/ink" xmlns:am3d="http://schemas.microsoft.com/office/drawing/2017/model3d" xmlns:o="urn:schemas-microsoft-com:office:office" xmlns:r="http://schemas.openxmlformats.org/officeDocument/2006/relationships" xmlns:m="http://schemas.openxmlformats.org/officeDocument/2006/math" xmlns:v="urn:schemas-microsoft-com:vml" xmlns:wp14="http://schemas.microsoft.com/office/word/2010/wordprocessingDrawing" xmlns:wp="http://schemas.openxmlformats.org/drawingml/2006/wordprocessingDrawing" xmlns:w10="urn:schemas-microsoft-com:office:word" xmlns:w="http://schemas.openxmlformats.org/wordprocessingml/2006/main" xmlns:w14="http://schemas.microsoft.com/office/word/2010/wordml" xmlns:w15="http://schemas.microsoft.com/office/word/2012/wordml" xmlns:w16cex="http://schemas.microsoft.com/office/word/2018/wordml/cex" xmlns:w16cid="http://schemas.microsoft.com/office/word/2016/wordml/cid" xmlns:w16="http://schemas.microsoft.com/office/word/2018/wordml" xmlns:w16se="http://schemas.microsoft.com/office/word/2015/wordml/symex" xmlns:wpg="http://schemas.microsoft.com/office/word/2010/wordprocessingGroup" xmlns:wpi="http://schemas.microsoft.com/office/word/2010/wordprocessingInk" xmlns:wne="http://schemas.microsoft.com/office/word/2006/wordml" xmlns:wps="http://schemas.microsoft.com/office/word/2010/wordprocessingShape" mc:Ignorable="w14 w15 w16se w16cid w16 w16cex wp14">
   <w:abstractNum w:abstractNumId="0" w15:restartNumberingAfterBreak="0">
     <w:nsid w:val="5C4A3FE5"/>
     <w:multiLevelType w:val="hybridMultilevel"/>
@@ -2362,7 +2598,7 @@
 </file>
 
 <file path=word/styles.xml><?xml version="1.0" encoding="utf-8"?>
-<w:styles xmlns:mc="http://schemas.openxmlformats.org/markup-compatibility/2006" xmlns:r="http://schemas.openxmlformats.org/officeDocument/2006/relationships" xmlns:w="http://schemas.openxmlformats.org/wordprocessingml/2006/main" xmlns:w14="http://schemas.microsoft.com/office/word/2010/wordml" xmlns:w15="http://schemas.microsoft.com/office/word/2012/wordml" mc:Ignorable="w14 w15">
+<w:styles xmlns:mc="http://schemas.openxmlformats.org/markup-compatibility/2006" xmlns:r="http://schemas.openxmlformats.org/officeDocument/2006/relationships" xmlns:w="http://schemas.openxmlformats.org/wordprocessingml/2006/main" xmlns:w14="http://schemas.microsoft.com/office/word/2010/wordml" xmlns:w15="http://schemas.microsoft.com/office/word/2012/wordml" xmlns:w16cex="http://schemas.microsoft.com/office/word/2018/wordml/cex" xmlns:w16cid="http://schemas.microsoft.com/office/word/2016/wordml/cid" xmlns:w16="http://schemas.microsoft.com/office/word/2018/wordml" xmlns:w16se="http://schemas.microsoft.com/office/word/2015/wordml/symex" mc:Ignorable="w14 w15 w16se w16cid w16 w16cex">
   <w:docDefaults>
     <w:rPrDefault>
       <w:rPr>
@@ -2378,7 +2614,7 @@
       </w:pPr>
     </w:pPrDefault>
   </w:docDefaults>
-  <w:latentStyles w:defLockedState="0" w:defUIPriority="99" w:defSemiHidden="0" w:defUnhideWhenUsed="0" w:defQFormat="0" w:count="371">
+  <w:latentStyles w:defLockedState="0" w:defUIPriority="99" w:defSemiHidden="0" w:defUnhideWhenUsed="0" w:defQFormat="0" w:count="376">
     <w:lsdException w:name="Normal" w:uiPriority="0" w:qFormat="1"/>
     <w:lsdException w:name="heading 1" w:uiPriority="9" w:qFormat="1"/>
     <w:lsdException w:name="heading 2" w:semiHidden="1" w:uiPriority="9" w:unhideWhenUsed="1" w:qFormat="1"/>
@@ -2484,7 +2720,6 @@
     <w:lsdException w:name="HTML Sample" w:semiHidden="1" w:unhideWhenUsed="1"/>
     <w:lsdException w:name="HTML Typewriter" w:semiHidden="1" w:unhideWhenUsed="1"/>
     <w:lsdException w:name="HTML Variable" w:semiHidden="1" w:unhideWhenUsed="1"/>
-    <w:lsdException w:name="Normal Table" w:semiHidden="1" w:unhideWhenUsed="1"/>
     <w:lsdException w:name="annotation subject" w:semiHidden="1" w:unhideWhenUsed="1"/>
     <w:lsdException w:name="No List" w:semiHidden="1" w:unhideWhenUsed="1"/>
     <w:lsdException w:name="Outline List 1" w:semiHidden="1" w:unhideWhenUsed="1"/>
@@ -2527,11 +2762,8 @@
     <w:lsdException w:name="Table Contemporary" w:semiHidden="1" w:unhideWhenUsed="1"/>
     <w:lsdException w:name="Table Elegant" w:semiHidden="1" w:unhideWhenUsed="1"/>
     <w:lsdException w:name="Table Professional" w:semiHidden="1" w:unhideWhenUsed="1"/>
-    <w:lsdException w:name="Table Subtle 1" w:semiHidden="1" w:unhideWhenUsed="1"/>
     <w:lsdException w:name="Table Subtle 2" w:semiHidden="1" w:unhideWhenUsed="1"/>
     <w:lsdException w:name="Table Web 1" w:semiHidden="1" w:unhideWhenUsed="1"/>
-    <w:lsdException w:name="Table Web 2" w:semiHidden="1" w:unhideWhenUsed="1"/>
-    <w:lsdException w:name="Table Web 3" w:semiHidden="1" w:unhideWhenUsed="1"/>
     <w:lsdException w:name="Balloon Text" w:semiHidden="1" w:unhideWhenUsed="1"/>
     <w:lsdException w:name="Table Grid" w:uiPriority="39"/>
     <w:lsdException w:name="Table Theme" w:semiHidden="1" w:unhideWhenUsed="1"/>
@@ -2750,6 +2982,11 @@
     <w:lsdException w:name="List Table 5 Dark Accent 6" w:uiPriority="50"/>
     <w:lsdException w:name="List Table 6 Colorful Accent 6" w:uiPriority="51"/>
     <w:lsdException w:name="List Table 7 Colorful Accent 6" w:uiPriority="52"/>
+    <w:lsdException w:name="Mention" w:semiHidden="1" w:unhideWhenUsed="1"/>
+    <w:lsdException w:name="Smart Hyperlink" w:semiHidden="1" w:unhideWhenUsed="1"/>
+    <w:lsdException w:name="Hashtag" w:semiHidden="1" w:unhideWhenUsed="1"/>
+    <w:lsdException w:name="Unresolved Mention" w:semiHidden="1" w:unhideWhenUsed="1"/>
+    <w:lsdException w:name="Smart Link" w:semiHidden="1" w:unhideWhenUsed="1"/>
   </w:latentStyles>
   <w:style w:type="paragraph" w:default="1" w:styleId="Standard">
     <w:name w:val="Normal"/>

</xml_diff>